<commit_message>
Se realizaron las historias de usuario 4 y 5. Para ello se actualizó la clase JuegoSimple y se creó la clase TestJuegoSimple para las pruebas unitarias. Se probaron los criterios de aceptación 4.1, 4.2, 5.1 y 5.2. Se actualizó el reporte del sprint 1 y 2. Trabajo realizado de manera grupal.
</commit_message>
<xml_diff>
--- a/Practica1-C3S2/Sprint1/Sprint1-C3S2.docx
+++ b/Practica1-C3S2/Sprint1/Sprint1-C3S2.docx
@@ -249,11 +249,10 @@
               </w:drawing>
             </w:r>
             <w:r>
-              <w:rPr/>
               <mc:AlternateContent>
                 <mc:Choice Requires="wps">
                   <w:drawing>
-                    <wp:anchor behindDoc="0" distT="0" distB="0" distL="0" distR="0" simplePos="0" locked="0" layoutInCell="0" allowOverlap="1" relativeHeight="9">
+                    <wp:anchor behindDoc="0" distT="5080" distB="5080" distL="5715" distR="4445" simplePos="0" locked="0" layoutInCell="0" allowOverlap="1" relativeHeight="9">
                       <wp:simplePos x="0" y="0"/>
                       <wp:positionH relativeFrom="column">
                         <wp:posOffset>3759200</wp:posOffset>
@@ -827,7 +826,7 @@
               <mc:AlternateContent>
                 <mc:Choice Requires="wps">
                   <w:drawing>
-                    <wp:anchor behindDoc="0" distT="0" distB="0" distL="0" distR="0" simplePos="0" locked="0" layoutInCell="0" allowOverlap="1" relativeHeight="11">
+                    <wp:anchor behindDoc="0" distT="6350" distB="6350" distL="6985" distR="5715" simplePos="0" locked="0" layoutInCell="0" allowOverlap="1" relativeHeight="11">
                       <wp:simplePos x="0" y="0"/>
                       <wp:positionH relativeFrom="column">
                         <wp:posOffset>165100</wp:posOffset>
@@ -1012,7 +1011,6 @@
           <w:ilvl w:val="0"/>
           <w:numId w:val="1"/>
         </w:numPr>
-        <w:pBdr/>
         <w:rPr>
           <w:rFonts w:ascii="Times New Roman" w:hAnsi="Times New Roman" w:eastAsia="Times New Roman" w:cs="Times New Roman"/>
           <w:b/>
@@ -1134,8 +1132,8 @@
       </w:tblPr>
       <w:tblGrid>
         <w:gridCol w:w="450"/>
-        <w:gridCol w:w="1949"/>
-        <w:gridCol w:w="4831"/>
+        <w:gridCol w:w="1948"/>
+        <w:gridCol w:w="4832"/>
         <w:gridCol w:w="1589"/>
         <w:gridCol w:w="1441"/>
       </w:tblGrid>
@@ -1176,7 +1174,7 @@
         </w:tc>
         <w:tc>
           <w:tcPr>
-            <w:tcW w:w="1949" w:type="dxa"/>
+            <w:tcW w:w="1948" w:type="dxa"/>
             <w:tcBorders>
               <w:top w:val="single" w:sz="4" w:space="0" w:color="000000"/>
               <w:left w:val="single" w:sz="4" w:space="0" w:color="000000"/>
@@ -1211,7 +1209,7 @@
         </w:tc>
         <w:tc>
           <w:tcPr>
-            <w:tcW w:w="4831" w:type="dxa"/>
+            <w:tcW w:w="4832" w:type="dxa"/>
             <w:tcBorders>
               <w:top w:val="single" w:sz="4" w:space="0" w:color="000000"/>
               <w:left w:val="single" w:sz="4" w:space="0" w:color="000000"/>
@@ -1346,7 +1344,7 @@
         </w:tc>
         <w:tc>
           <w:tcPr>
-            <w:tcW w:w="1949" w:type="dxa"/>
+            <w:tcW w:w="1948" w:type="dxa"/>
             <w:tcBorders>
               <w:top w:val="single" w:sz="4" w:space="0" w:color="000000"/>
               <w:left w:val="single" w:sz="4" w:space="0" w:color="000000"/>
@@ -1378,7 +1376,7 @@
         </w:tc>
         <w:tc>
           <w:tcPr>
-            <w:tcW w:w="4831" w:type="dxa"/>
+            <w:tcW w:w="4832" w:type="dxa"/>
             <w:tcBorders>
               <w:top w:val="single" w:sz="4" w:space="0" w:color="000000"/>
               <w:left w:val="single" w:sz="4" w:space="0" w:color="000000"/>
@@ -1498,7 +1496,7 @@
                 <w:szCs w:val="21"/>
                 <w:lang w:val="es-PE"/>
               </w:rPr>
-              <w:t>2 horas</w:t>
+              <w:t>2</w:t>
             </w:r>
           </w:p>
         </w:tc>
@@ -1538,7 +1536,7 @@
         </w:tc>
         <w:tc>
           <w:tcPr>
-            <w:tcW w:w="1949" w:type="dxa"/>
+            <w:tcW w:w="1948" w:type="dxa"/>
             <w:tcBorders>
               <w:top w:val="single" w:sz="4" w:space="0" w:color="000000"/>
               <w:left w:val="single" w:sz="4" w:space="0" w:color="000000"/>
@@ -1570,7 +1568,7 @@
         </w:tc>
         <w:tc>
           <w:tcPr>
-            <w:tcW w:w="4831" w:type="dxa"/>
+            <w:tcW w:w="4832" w:type="dxa"/>
             <w:tcBorders>
               <w:top w:val="single" w:sz="4" w:space="0" w:color="000000"/>
               <w:left w:val="single" w:sz="4" w:space="0" w:color="000000"/>
@@ -1730,7 +1728,7 @@
         </w:tc>
         <w:tc>
           <w:tcPr>
-            <w:tcW w:w="1949" w:type="dxa"/>
+            <w:tcW w:w="1948" w:type="dxa"/>
             <w:tcBorders>
               <w:top w:val="single" w:sz="4" w:space="0" w:color="000000"/>
               <w:left w:val="single" w:sz="4" w:space="0" w:color="000000"/>
@@ -1762,7 +1760,7 @@
         </w:tc>
         <w:tc>
           <w:tcPr>
-            <w:tcW w:w="4831" w:type="dxa"/>
+            <w:tcW w:w="4832" w:type="dxa"/>
             <w:tcBorders>
               <w:top w:val="single" w:sz="4" w:space="0" w:color="000000"/>
               <w:left w:val="single" w:sz="4" w:space="0" w:color="000000"/>
@@ -1924,7 +1922,7 @@
         </w:tc>
         <w:tc>
           <w:tcPr>
-            <w:tcW w:w="1949" w:type="dxa"/>
+            <w:tcW w:w="1948" w:type="dxa"/>
             <w:tcBorders>
               <w:top w:val="single" w:sz="4" w:space="0" w:color="000000"/>
               <w:left w:val="single" w:sz="4" w:space="0" w:color="000000"/>
@@ -1956,7 +1954,7 @@
         </w:tc>
         <w:tc>
           <w:tcPr>
-            <w:tcW w:w="4831" w:type="dxa"/>
+            <w:tcW w:w="4832" w:type="dxa"/>
             <w:tcBorders>
               <w:top w:val="single" w:sz="4" w:space="0" w:color="000000"/>
               <w:left w:val="single" w:sz="4" w:space="0" w:color="000000"/>
@@ -2055,7 +2053,7 @@
                 <w:szCs w:val="21"/>
                 <w:lang w:val="es-PE"/>
               </w:rPr>
-              <w:t>¿</w:t>
+              <w:t>2</w:t>
             </w:r>
           </w:p>
         </w:tc>
@@ -2095,7 +2093,7 @@
         </w:tc>
         <w:tc>
           <w:tcPr>
-            <w:tcW w:w="1949" w:type="dxa"/>
+            <w:tcW w:w="1948" w:type="dxa"/>
             <w:tcBorders>
               <w:top w:val="single" w:sz="4" w:space="0" w:color="000000"/>
               <w:left w:val="single" w:sz="4" w:space="0" w:color="000000"/>
@@ -2127,7 +2125,7 @@
         </w:tc>
         <w:tc>
           <w:tcPr>
-            <w:tcW w:w="4831" w:type="dxa"/>
+            <w:tcW w:w="4832" w:type="dxa"/>
             <w:tcBorders>
               <w:top w:val="single" w:sz="4" w:space="0" w:color="000000"/>
               <w:left w:val="single" w:sz="4" w:space="0" w:color="000000"/>
@@ -2226,7 +2224,7 @@
                 <w:szCs w:val="21"/>
                 <w:lang w:val="es-PE"/>
               </w:rPr>
-              <w:t>¿</w:t>
+              <w:t>2</w:t>
             </w:r>
           </w:p>
         </w:tc>
@@ -2266,7 +2264,7 @@
         </w:tc>
         <w:tc>
           <w:tcPr>
-            <w:tcW w:w="1949" w:type="dxa"/>
+            <w:tcW w:w="1948" w:type="dxa"/>
             <w:tcBorders>
               <w:top w:val="single" w:sz="4" w:space="0" w:color="000000"/>
               <w:left w:val="single" w:sz="4" w:space="0" w:color="000000"/>
@@ -2298,7 +2296,7 @@
         </w:tc>
         <w:tc>
           <w:tcPr>
-            <w:tcW w:w="4831" w:type="dxa"/>
+            <w:tcW w:w="4832" w:type="dxa"/>
             <w:tcBorders>
               <w:top w:val="single" w:sz="4" w:space="0" w:color="000000"/>
               <w:left w:val="single" w:sz="4" w:space="0" w:color="000000"/>
@@ -2437,7 +2435,7 @@
         </w:tc>
         <w:tc>
           <w:tcPr>
-            <w:tcW w:w="1949" w:type="dxa"/>
+            <w:tcW w:w="1948" w:type="dxa"/>
             <w:tcBorders>
               <w:top w:val="single" w:sz="4" w:space="0" w:color="000000"/>
               <w:left w:val="single" w:sz="4" w:space="0" w:color="000000"/>
@@ -2469,7 +2467,7 @@
         </w:tc>
         <w:tc>
           <w:tcPr>
-            <w:tcW w:w="4831" w:type="dxa"/>
+            <w:tcW w:w="4832" w:type="dxa"/>
             <w:tcBorders>
               <w:top w:val="single" w:sz="4" w:space="0" w:color="000000"/>
               <w:left w:val="single" w:sz="4" w:space="0" w:color="000000"/>
@@ -2608,7 +2606,7 @@
         </w:tc>
         <w:tc>
           <w:tcPr>
-            <w:tcW w:w="1949" w:type="dxa"/>
+            <w:tcW w:w="1948" w:type="dxa"/>
             <w:tcBorders>
               <w:top w:val="single" w:sz="4" w:space="0" w:color="000000"/>
               <w:left w:val="single" w:sz="4" w:space="0" w:color="000000"/>
@@ -2640,7 +2638,7 @@
         </w:tc>
         <w:tc>
           <w:tcPr>
-            <w:tcW w:w="4831" w:type="dxa"/>
+            <w:tcW w:w="4832" w:type="dxa"/>
             <w:tcBorders>
               <w:top w:val="single" w:sz="4" w:space="0" w:color="000000"/>
               <w:left w:val="single" w:sz="4" w:space="0" w:color="000000"/>
@@ -2767,7 +2765,6 @@
           <w:ilvl w:val="0"/>
           <w:numId w:val="1"/>
         </w:numPr>
-        <w:pBdr/>
         <w:rPr>
           <w:rFonts w:ascii="Times New Roman" w:hAnsi="Times New Roman" w:eastAsia="Times New Roman" w:cs="Times New Roman"/>
           <w:b/>
@@ -2848,7 +2845,6 @@
     <w:p>
       <w:pPr>
         <w:pStyle w:val="Normal"/>
-        <w:pBdr/>
         <w:ind w:left="720" w:hanging="0"/>
         <w:rPr>
           <w:rFonts w:ascii="Times New Roman" w:hAnsi="Times New Roman" w:eastAsia="Times New Roman" w:cs="Times New Roman"/>
@@ -2881,8 +2877,8 @@
         <w:tblLook w:val="0400" w:noHBand="0" w:noVBand="1" w:firstColumn="0" w:lastRow="0" w:lastColumn="0" w:firstRow="0"/>
       </w:tblPr>
       <w:tblGrid>
-        <w:gridCol w:w="1694"/>
-        <w:gridCol w:w="975"/>
+        <w:gridCol w:w="1693"/>
+        <w:gridCol w:w="976"/>
         <w:gridCol w:w="5565"/>
         <w:gridCol w:w="2025"/>
       </w:tblGrid>
@@ -2890,7 +2886,7 @@
         <w:trPr/>
         <w:tc>
           <w:tcPr>
-            <w:tcW w:w="1694" w:type="dxa"/>
+            <w:tcW w:w="1693" w:type="dxa"/>
             <w:tcBorders>
               <w:top w:val="single" w:sz="4" w:space="0" w:color="000000"/>
               <w:left w:val="single" w:sz="4" w:space="0" w:color="000000"/>
@@ -2925,7 +2921,7 @@
         </w:tc>
         <w:tc>
           <w:tcPr>
-            <w:tcW w:w="975" w:type="dxa"/>
+            <w:tcW w:w="976" w:type="dxa"/>
             <w:tcBorders>
               <w:top w:val="single" w:sz="4" w:space="0" w:color="000000"/>
               <w:left w:val="single" w:sz="4" w:space="0" w:color="000000"/>
@@ -3053,7 +3049,7 @@
         <w:trPr/>
         <w:tc>
           <w:tcPr>
-            <w:tcW w:w="1694" w:type="dxa"/>
+            <w:tcW w:w="1693" w:type="dxa"/>
             <w:vMerge w:val="restart"/>
             <w:tcBorders>
               <w:top w:val="single" w:sz="4" w:space="0" w:color="000000"/>
@@ -3086,7 +3082,7 @@
         </w:tc>
         <w:tc>
           <w:tcPr>
-            <w:tcW w:w="975" w:type="dxa"/>
+            <w:tcW w:w="976" w:type="dxa"/>
             <w:tcBorders>
               <w:top w:val="single" w:sz="4" w:space="0" w:color="000000"/>
               <w:left w:val="single" w:sz="4" w:space="0" w:color="000000"/>
@@ -3248,7 +3244,7 @@
         </w:trPr>
         <w:tc>
           <w:tcPr>
-            <w:tcW w:w="1694" w:type="dxa"/>
+            <w:tcW w:w="1693" w:type="dxa"/>
             <w:vMerge w:val="continue"/>
             <w:tcBorders>
               <w:top w:val="single" w:sz="4" w:space="0" w:color="000000"/>
@@ -3261,7 +3257,6 @@
             <w:pPr>
               <w:pStyle w:val="Normal"/>
               <w:widowControl w:val="false"/>
-              <w:pBdr/>
               <w:spacing w:lineRule="auto" w:line="276"/>
               <w:rPr>
                 <w:rFonts w:ascii="Times New Roman" w:hAnsi="Times New Roman" w:eastAsia="Times New Roman" w:cs="Times New Roman"/>
@@ -3282,7 +3277,7 @@
         </w:tc>
         <w:tc>
           <w:tcPr>
-            <w:tcW w:w="975" w:type="dxa"/>
+            <w:tcW w:w="976" w:type="dxa"/>
             <w:tcBorders>
               <w:top w:val="single" w:sz="4" w:space="0" w:color="000000"/>
               <w:left w:val="single" w:sz="4" w:space="0" w:color="000000"/>
@@ -3486,7 +3481,7 @@
         </w:trPr>
         <w:tc>
           <w:tcPr>
-            <w:tcW w:w="1694" w:type="dxa"/>
+            <w:tcW w:w="1693" w:type="dxa"/>
             <w:tcBorders>
               <w:top w:val="single" w:sz="4" w:space="0" w:color="000000"/>
               <w:left w:val="single" w:sz="4" w:space="0" w:color="000000"/>
@@ -3518,7 +3513,7 @@
         </w:tc>
         <w:tc>
           <w:tcPr>
-            <w:tcW w:w="975" w:type="dxa"/>
+            <w:tcW w:w="976" w:type="dxa"/>
             <w:tcBorders>
               <w:top w:val="single" w:sz="4" w:space="0" w:color="000000"/>
               <w:left w:val="single" w:sz="4" w:space="0" w:color="000000"/>
@@ -3678,7 +3673,7 @@
         <w:trPr/>
         <w:tc>
           <w:tcPr>
-            <w:tcW w:w="1694" w:type="dxa"/>
+            <w:tcW w:w="1693" w:type="dxa"/>
             <w:tcBorders>
               <w:top w:val="single" w:sz="4" w:space="0" w:color="000000"/>
               <w:left w:val="single" w:sz="4" w:space="0" w:color="000000"/>
@@ -3710,7 +3705,7 @@
         </w:tc>
         <w:tc>
           <w:tcPr>
-            <w:tcW w:w="975" w:type="dxa"/>
+            <w:tcW w:w="976" w:type="dxa"/>
             <w:tcBorders>
               <w:top w:val="single" w:sz="4" w:space="0" w:color="000000"/>
               <w:left w:val="single" w:sz="4" w:space="0" w:color="000000"/>
@@ -3872,7 +3867,7 @@
         <w:trPr/>
         <w:tc>
           <w:tcPr>
-            <w:tcW w:w="1694" w:type="dxa"/>
+            <w:tcW w:w="1693" w:type="dxa"/>
             <w:vMerge w:val="restart"/>
             <w:tcBorders>
               <w:top w:val="single" w:sz="4" w:space="0" w:color="000000"/>
@@ -3905,7 +3900,7 @@
         </w:tc>
         <w:tc>
           <w:tcPr>
-            <w:tcW w:w="975" w:type="dxa"/>
+            <w:tcW w:w="976" w:type="dxa"/>
             <w:tcBorders>
               <w:top w:val="single" w:sz="4" w:space="0" w:color="000000"/>
               <w:left w:val="single" w:sz="4" w:space="0" w:color="000000"/>
@@ -4005,28 +4000,68 @@
                 <w:szCs w:val="21"/>
                 <w:lang w:val="es-PE"/>
               </w:rPr>
-              <w:t>Cuando hago click en una casilla vacía.</w:t>
-            </w:r>
-          </w:p>
-          <w:p>
-            <w:pPr>
-              <w:pStyle w:val="Normal"/>
-              <w:widowControl w:val="false"/>
-              <w:rPr>
-                <w:rFonts w:ascii="Times New Roman" w:hAnsi="Times New Roman" w:eastAsia="Times New Roman" w:cs="Times New Roman"/>
-                <w:sz w:val="21"/>
-                <w:szCs w:val="21"/>
-                <w:lang w:val="es-PE"/>
-              </w:rPr>
-            </w:pPr>
-            <w:r>
-              <w:rPr>
-                <w:rFonts w:eastAsia="Times New Roman" w:cs="Times New Roman" w:ascii="Times New Roman" w:hAnsi="Times New Roman"/>
-                <w:sz w:val="21"/>
-                <w:szCs w:val="21"/>
-                <w:lang w:val="es-PE"/>
-              </w:rPr>
-              <w:t>Entonces se mostrará la letra seleccionada en dicha casilla.</w:t>
+              <w:t xml:space="preserve">Cuando </w:t>
+            </w:r>
+            <w:r>
+              <w:rPr>
+                <w:rFonts w:eastAsia="Times New Roman" w:cs="Times New Roman" w:ascii="Times New Roman" w:hAnsi="Times New Roman"/>
+                <w:sz w:val="21"/>
+                <w:szCs w:val="21"/>
+                <w:lang w:val="es-PE"/>
+              </w:rPr>
+              <w:t>el jugador hace un movimiento v</w:t>
+            </w:r>
+            <w:r>
+              <w:rPr>
+                <w:rFonts w:eastAsia="Times New Roman" w:cs="Times New Roman" w:ascii="Times New Roman" w:hAnsi="Times New Roman"/>
+                <w:color w:val="auto"/>
+                <w:kern w:val="0"/>
+                <w:sz w:val="21"/>
+                <w:szCs w:val="21"/>
+                <w:lang w:val="es-PE" w:eastAsia="en-US" w:bidi="ar-SA"/>
+              </w:rPr>
+              <w:t>álido en una celda vacía.</w:t>
+            </w:r>
+          </w:p>
+          <w:p>
+            <w:pPr>
+              <w:pStyle w:val="Normal"/>
+              <w:widowControl w:val="false"/>
+              <w:rPr>
+                <w:rFonts w:ascii="Times New Roman" w:hAnsi="Times New Roman" w:eastAsia="Times New Roman" w:cs="Times New Roman"/>
+                <w:sz w:val="21"/>
+                <w:szCs w:val="21"/>
+                <w:lang w:val="es-PE"/>
+              </w:rPr>
+            </w:pPr>
+            <w:r>
+              <w:rPr>
+                <w:rFonts w:eastAsia="Times New Roman" w:cs="Times New Roman" w:ascii="Times New Roman" w:hAnsi="Times New Roman"/>
+                <w:sz w:val="21"/>
+                <w:szCs w:val="21"/>
+                <w:lang w:val="es-PE"/>
+              </w:rPr>
+              <w:t xml:space="preserve">Entonces </w:t>
+            </w:r>
+            <w:r>
+              <w:rPr>
+                <w:rFonts w:eastAsia="Times New Roman" w:cs="Times New Roman" w:ascii="Times New Roman" w:hAnsi="Times New Roman"/>
+                <w:sz w:val="21"/>
+                <w:szCs w:val="21"/>
+                <w:lang w:val="es-PE"/>
+              </w:rPr>
+              <w:t>la casilla cambiar</w:t>
+            </w:r>
+            <w:r>
+              <w:rPr>
+                <w:rFonts w:eastAsia="Times New Roman" w:cs="Times New Roman" w:ascii="Times New Roman" w:hAnsi="Times New Roman"/>
+                <w:color w:val="auto"/>
+                <w:kern w:val="0"/>
+                <w:sz w:val="21"/>
+                <w:szCs w:val="21"/>
+                <w:lang w:val="es-PE" w:eastAsia="en-US" w:bidi="ar-SA"/>
+              </w:rPr>
+              <w:t>á su valor al del movimiento realizado.</w:t>
             </w:r>
           </w:p>
           <w:p>
@@ -4069,17 +4104,18 @@
                 <w:rFonts w:ascii="Times New Roman" w:hAnsi="Times New Roman" w:eastAsia="Times New Roman" w:cs="Times New Roman"/>
                 <w:sz w:val="21"/>
                 <w:szCs w:val="21"/>
-                <w:lang w:val="es-PE"/>
-              </w:rPr>
-            </w:pPr>
-            <w:r>
-              <w:rPr>
-                <w:rFonts w:eastAsia="Times New Roman" w:cs="Times New Roman" w:ascii="Times New Roman" w:hAnsi="Times New Roman"/>
-                <w:sz w:val="21"/>
-                <w:szCs w:val="21"/>
-                <w:lang w:val="es-PE"/>
-              </w:rPr>
-              <w:t>¿</w:t>
+                <w:u w:val="single"/>
+                <w:lang w:val="es-PE"/>
+              </w:rPr>
+            </w:pPr>
+            <w:r>
+              <w:rPr>
+                <w:rFonts w:eastAsia="Times New Roman" w:cs="Times New Roman" w:ascii="Times New Roman" w:hAnsi="Times New Roman"/>
+                <w:sz w:val="21"/>
+                <w:szCs w:val="21"/>
+                <w:lang w:val="es-PE"/>
+              </w:rPr>
+              <w:t>completado</w:t>
             </w:r>
           </w:p>
         </w:tc>
@@ -4088,7 +4124,7 @@
         <w:trPr/>
         <w:tc>
           <w:tcPr>
-            <w:tcW w:w="1694" w:type="dxa"/>
+            <w:tcW w:w="1693" w:type="dxa"/>
             <w:vMerge w:val="continue"/>
             <w:tcBorders>
               <w:top w:val="single" w:sz="4" w:space="0" w:color="000000"/>
@@ -4120,7 +4156,7 @@
         </w:tc>
         <w:tc>
           <w:tcPr>
-            <w:tcW w:w="975" w:type="dxa"/>
+            <w:tcW w:w="976" w:type="dxa"/>
             <w:tcBorders>
               <w:top w:val="single" w:sz="4" w:space="0" w:color="000000"/>
               <w:left w:val="single" w:sz="4" w:space="0" w:color="000000"/>
@@ -4220,28 +4256,57 @@
                 <w:szCs w:val="21"/>
                 <w:lang w:val="es-PE"/>
               </w:rPr>
-              <w:t>Cuando hago click en una casilla ocupada.</w:t>
-            </w:r>
-          </w:p>
-          <w:p>
-            <w:pPr>
-              <w:pStyle w:val="Normal"/>
-              <w:widowControl w:val="false"/>
-              <w:rPr>
-                <w:rFonts w:ascii="Times New Roman" w:hAnsi="Times New Roman" w:eastAsia="Times New Roman" w:cs="Times New Roman"/>
-                <w:sz w:val="21"/>
-                <w:szCs w:val="21"/>
-                <w:lang w:val="es-PE"/>
-              </w:rPr>
-            </w:pPr>
-            <w:r>
-              <w:rPr>
-                <w:rFonts w:eastAsia="Times New Roman" w:cs="Times New Roman" w:ascii="Times New Roman" w:hAnsi="Times New Roman"/>
-                <w:sz w:val="21"/>
-                <w:szCs w:val="21"/>
-                <w:lang w:val="es-PE"/>
-              </w:rPr>
-              <w:t>Entonces no me dejara asignar un valor en esa casilla.</w:t>
+              <w:t xml:space="preserve">Cuando </w:t>
+            </w:r>
+            <w:r>
+              <w:rPr>
+                <w:rFonts w:eastAsia="Times New Roman" w:cs="Times New Roman" w:ascii="Times New Roman" w:hAnsi="Times New Roman"/>
+                <w:sz w:val="21"/>
+                <w:szCs w:val="21"/>
+                <w:lang w:val="es-PE"/>
+              </w:rPr>
+              <w:t>el jugador intenta realizar un movimiento en una casilla ocupada.</w:t>
+            </w:r>
+          </w:p>
+          <w:p>
+            <w:pPr>
+              <w:pStyle w:val="Normal"/>
+              <w:widowControl w:val="false"/>
+              <w:rPr>
+                <w:rFonts w:ascii="Times New Roman" w:hAnsi="Times New Roman" w:eastAsia="Times New Roman" w:cs="Times New Roman"/>
+                <w:sz w:val="21"/>
+                <w:szCs w:val="21"/>
+                <w:lang w:val="es-PE"/>
+              </w:rPr>
+            </w:pPr>
+            <w:r>
+              <w:rPr>
+                <w:rFonts w:eastAsia="Times New Roman" w:cs="Times New Roman" w:ascii="Times New Roman" w:hAnsi="Times New Roman"/>
+                <w:sz w:val="21"/>
+                <w:szCs w:val="21"/>
+                <w:lang w:val="es-PE"/>
+              </w:rPr>
+              <w:t xml:space="preserve">Entonces </w:t>
+            </w:r>
+            <w:r>
+              <w:rPr>
+                <w:rFonts w:eastAsia="Times New Roman" w:cs="Times New Roman" w:ascii="Times New Roman" w:hAnsi="Times New Roman"/>
+                <w:sz w:val="21"/>
+                <w:szCs w:val="21"/>
+                <w:lang w:val="es-PE"/>
+              </w:rPr>
+              <w:t>la casilla no cambiar</w:t>
+            </w:r>
+            <w:r>
+              <w:rPr>
+                <w:rFonts w:eastAsia="Times New Roman" w:cs="Times New Roman" w:ascii="Times New Roman" w:hAnsi="Times New Roman"/>
+                <w:color w:val="auto"/>
+                <w:kern w:val="0"/>
+                <w:sz w:val="21"/>
+                <w:szCs w:val="21"/>
+                <w:lang w:val="es-PE" w:eastAsia="en-US" w:bidi="ar-SA"/>
+              </w:rPr>
+              <w:t>á de valor</w:t>
             </w:r>
           </w:p>
           <w:p>
@@ -4284,17 +4349,18 @@
                 <w:rFonts w:ascii="Times New Roman" w:hAnsi="Times New Roman" w:eastAsia="Times New Roman" w:cs="Times New Roman"/>
                 <w:sz w:val="21"/>
                 <w:szCs w:val="21"/>
-                <w:lang w:val="es-PE"/>
-              </w:rPr>
-            </w:pPr>
-            <w:r>
-              <w:rPr>
-                <w:rFonts w:eastAsia="Times New Roman" w:cs="Times New Roman" w:ascii="Times New Roman" w:hAnsi="Times New Roman"/>
-                <w:sz w:val="21"/>
-                <w:szCs w:val="21"/>
-                <w:lang w:val="es-PE"/>
-              </w:rPr>
-              <w:t>¿</w:t>
+                <w:u w:val="single"/>
+                <w:lang w:val="es-PE"/>
+              </w:rPr>
+            </w:pPr>
+            <w:r>
+              <w:rPr>
+                <w:rFonts w:eastAsia="Times New Roman" w:cs="Times New Roman" w:ascii="Times New Roman" w:hAnsi="Times New Roman"/>
+                <w:sz w:val="21"/>
+                <w:szCs w:val="21"/>
+                <w:lang w:val="es-PE"/>
+              </w:rPr>
+              <w:t>completado</w:t>
             </w:r>
           </w:p>
         </w:tc>
@@ -4303,7 +4369,7 @@
         <w:trPr/>
         <w:tc>
           <w:tcPr>
-            <w:tcW w:w="1694" w:type="dxa"/>
+            <w:tcW w:w="1693" w:type="dxa"/>
             <w:vMerge w:val="restart"/>
             <w:tcBorders>
               <w:top w:val="single" w:sz="4" w:space="0" w:color="000000"/>
@@ -4336,7 +4402,7 @@
         </w:tc>
         <w:tc>
           <w:tcPr>
-            <w:tcW w:w="975" w:type="dxa"/>
+            <w:tcW w:w="976" w:type="dxa"/>
             <w:tcBorders>
               <w:top w:val="single" w:sz="4" w:space="0" w:color="000000"/>
               <w:left w:val="single" w:sz="4" w:space="0" w:color="000000"/>
@@ -4479,16 +4545,18 @@
                 <w:rFonts w:ascii="Times New Roman" w:hAnsi="Times New Roman" w:eastAsia="Times New Roman" w:cs="Times New Roman"/>
                 <w:sz w:val="21"/>
                 <w:szCs w:val="21"/>
-                <w:lang w:val="es-PE"/>
-              </w:rPr>
-            </w:pPr>
-            <w:r>
-              <w:rPr>
-                <w:rFonts w:eastAsia="Times New Roman" w:cs="Times New Roman" w:ascii="Times New Roman" w:hAnsi="Times New Roman"/>
-                <w:sz w:val="21"/>
-                <w:szCs w:val="21"/>
-                <w:lang w:val="es-PE"/>
-              </w:rPr>
+                <w:u w:val="single"/>
+                <w:lang w:val="es-PE"/>
+              </w:rPr>
+            </w:pPr>
+            <w:r>
+              <w:rPr>
+                <w:rFonts w:eastAsia="Times New Roman" w:cs="Times New Roman" w:ascii="Times New Roman" w:hAnsi="Times New Roman"/>
+                <w:sz w:val="21"/>
+                <w:szCs w:val="21"/>
+                <w:lang w:val="es-PE"/>
+              </w:rPr>
+              <w:t>completado</w:t>
             </w:r>
           </w:p>
         </w:tc>
@@ -4497,7 +4565,7 @@
         <w:trPr/>
         <w:tc>
           <w:tcPr>
-            <w:tcW w:w="1694" w:type="dxa"/>
+            <w:tcW w:w="1693" w:type="dxa"/>
             <w:vMerge w:val="continue"/>
             <w:tcBorders>
               <w:top w:val="single" w:sz="4" w:space="0" w:color="000000"/>
@@ -4529,7 +4597,7 @@
         </w:tc>
         <w:tc>
           <w:tcPr>
-            <w:tcW w:w="975" w:type="dxa"/>
+            <w:tcW w:w="976" w:type="dxa"/>
             <w:tcBorders>
               <w:top w:val="single" w:sz="4" w:space="0" w:color="000000"/>
               <w:left w:val="single" w:sz="4" w:space="0" w:color="000000"/>
@@ -4672,16 +4740,18 @@
                 <w:rFonts w:ascii="Times New Roman" w:hAnsi="Times New Roman" w:eastAsia="Times New Roman" w:cs="Times New Roman"/>
                 <w:sz w:val="21"/>
                 <w:szCs w:val="21"/>
-                <w:lang w:val="es-PE"/>
-              </w:rPr>
-            </w:pPr>
-            <w:r>
-              <w:rPr>
-                <w:rFonts w:eastAsia="Times New Roman" w:cs="Times New Roman" w:ascii="Times New Roman" w:hAnsi="Times New Roman"/>
-                <w:sz w:val="21"/>
-                <w:szCs w:val="21"/>
-                <w:lang w:val="es-PE"/>
-              </w:rPr>
+                <w:u w:val="single"/>
+                <w:lang w:val="es-PE"/>
+              </w:rPr>
+            </w:pPr>
+            <w:r>
+              <w:rPr>
+                <w:rFonts w:eastAsia="Times New Roman" w:cs="Times New Roman" w:ascii="Times New Roman" w:hAnsi="Times New Roman"/>
+                <w:sz w:val="21"/>
+                <w:szCs w:val="21"/>
+                <w:lang w:val="es-PE"/>
+              </w:rPr>
+              <w:t>completado</w:t>
             </w:r>
           </w:p>
         </w:tc>
@@ -4690,7 +4760,7 @@
         <w:trPr/>
         <w:tc>
           <w:tcPr>
-            <w:tcW w:w="1694" w:type="dxa"/>
+            <w:tcW w:w="1693" w:type="dxa"/>
             <w:vMerge w:val="restart"/>
             <w:tcBorders>
               <w:top w:val="single" w:sz="4" w:space="0" w:color="000000"/>
@@ -4723,7 +4793,7 @@
         </w:tc>
         <w:tc>
           <w:tcPr>
-            <w:tcW w:w="975" w:type="dxa"/>
+            <w:tcW w:w="976" w:type="dxa"/>
             <w:tcBorders>
               <w:top w:val="single" w:sz="4" w:space="0" w:color="000000"/>
               <w:left w:val="single" w:sz="4" w:space="0" w:color="000000"/>
@@ -4905,7 +4975,7 @@
         <w:trPr/>
         <w:tc>
           <w:tcPr>
-            <w:tcW w:w="1694" w:type="dxa"/>
+            <w:tcW w:w="1693" w:type="dxa"/>
             <w:vMerge w:val="continue"/>
             <w:tcBorders>
               <w:top w:val="single" w:sz="4" w:space="0" w:color="000000"/>
@@ -4937,7 +5007,7 @@
         </w:tc>
         <w:tc>
           <w:tcPr>
-            <w:tcW w:w="975" w:type="dxa"/>
+            <w:tcW w:w="976" w:type="dxa"/>
             <w:tcBorders>
               <w:top w:val="single" w:sz="4" w:space="0" w:color="000000"/>
               <w:left w:val="single" w:sz="4" w:space="0" w:color="000000"/>
@@ -5119,7 +5189,7 @@
         <w:trPr/>
         <w:tc>
           <w:tcPr>
-            <w:tcW w:w="1694" w:type="dxa"/>
+            <w:tcW w:w="1693" w:type="dxa"/>
             <w:vMerge w:val="continue"/>
             <w:tcBorders>
               <w:top w:val="single" w:sz="4" w:space="0" w:color="000000"/>
@@ -5151,7 +5221,7 @@
         </w:tc>
         <w:tc>
           <w:tcPr>
-            <w:tcW w:w="975" w:type="dxa"/>
+            <w:tcW w:w="976" w:type="dxa"/>
             <w:tcBorders>
               <w:top w:val="single" w:sz="4" w:space="0" w:color="000000"/>
               <w:left w:val="single" w:sz="4" w:space="0" w:color="000000"/>
@@ -5333,7 +5403,7 @@
         <w:trPr/>
         <w:tc>
           <w:tcPr>
-            <w:tcW w:w="1694" w:type="dxa"/>
+            <w:tcW w:w="1693" w:type="dxa"/>
             <w:tcBorders>
               <w:top w:val="single" w:sz="4" w:space="0" w:color="000000"/>
               <w:left w:val="single" w:sz="4" w:space="0" w:color="000000"/>
@@ -5365,7 +5435,7 @@
         </w:tc>
         <w:tc>
           <w:tcPr>
-            <w:tcW w:w="975" w:type="dxa"/>
+            <w:tcW w:w="976" w:type="dxa"/>
             <w:tcBorders>
               <w:top w:val="single" w:sz="4" w:space="0" w:color="000000"/>
               <w:left w:val="single" w:sz="4" w:space="0" w:color="000000"/>
@@ -5546,7 +5616,7 @@
         <w:trPr/>
         <w:tc>
           <w:tcPr>
-            <w:tcW w:w="1694" w:type="dxa"/>
+            <w:tcW w:w="1693" w:type="dxa"/>
             <w:tcBorders>
               <w:top w:val="single" w:sz="4" w:space="0" w:color="000000"/>
               <w:left w:val="single" w:sz="4" w:space="0" w:color="000000"/>
@@ -5578,7 +5648,7 @@
         </w:tc>
         <w:tc>
           <w:tcPr>
-            <w:tcW w:w="975" w:type="dxa"/>
+            <w:tcW w:w="976" w:type="dxa"/>
             <w:tcBorders>
               <w:top w:val="single" w:sz="4" w:space="0" w:color="000000"/>
               <w:left w:val="single" w:sz="4" w:space="0" w:color="000000"/>
@@ -5739,38 +5809,38 @@
         <w:trPr/>
         <w:tc>
           <w:tcPr>
-            <w:tcW w:w="1694" w:type="dxa"/>
-            <w:tcBorders>
-              <w:top w:val="single" w:sz="4" w:space="0" w:color="000000"/>
-              <w:left w:val="single" w:sz="4" w:space="0" w:color="000000"/>
-              <w:bottom w:val="single" w:sz="4" w:space="0" w:color="000000"/>
-              <w:right w:val="single" w:sz="4" w:space="0" w:color="000000"/>
-            </w:tcBorders>
-          </w:tcPr>
-          <w:p>
-            <w:pPr>
-              <w:pStyle w:val="Normal"/>
-              <w:widowControl w:val="false"/>
-              <w:rPr>
-                <w:rFonts w:ascii="Times New Roman" w:hAnsi="Times New Roman" w:eastAsia="Times New Roman" w:cs="Times New Roman"/>
-                <w:sz w:val="21"/>
-                <w:szCs w:val="21"/>
-                <w:lang w:val="es-PE"/>
-              </w:rPr>
-            </w:pPr>
-            <w:r>
-              <w:rPr>
-                <w:rFonts w:eastAsia="Times New Roman" w:cs="Times New Roman" w:ascii="Times New Roman" w:hAnsi="Times New Roman"/>
-                <w:sz w:val="21"/>
-                <w:szCs w:val="21"/>
-                <w:lang w:val="es-PE"/>
-              </w:rPr>
-            </w:r>
-          </w:p>
-        </w:tc>
-        <w:tc>
-          <w:tcPr>
-            <w:tcW w:w="975" w:type="dxa"/>
+            <w:tcW w:w="1693" w:type="dxa"/>
+            <w:tcBorders>
+              <w:top w:val="single" w:sz="4" w:space="0" w:color="000000"/>
+              <w:left w:val="single" w:sz="4" w:space="0" w:color="000000"/>
+              <w:bottom w:val="single" w:sz="4" w:space="0" w:color="000000"/>
+              <w:right w:val="single" w:sz="4" w:space="0" w:color="000000"/>
+            </w:tcBorders>
+          </w:tcPr>
+          <w:p>
+            <w:pPr>
+              <w:pStyle w:val="Normal"/>
+              <w:widowControl w:val="false"/>
+              <w:rPr>
+                <w:rFonts w:ascii="Times New Roman" w:hAnsi="Times New Roman" w:eastAsia="Times New Roman" w:cs="Times New Roman"/>
+                <w:sz w:val="21"/>
+                <w:szCs w:val="21"/>
+                <w:lang w:val="es-PE"/>
+              </w:rPr>
+            </w:pPr>
+            <w:r>
+              <w:rPr>
+                <w:rFonts w:eastAsia="Times New Roman" w:cs="Times New Roman" w:ascii="Times New Roman" w:hAnsi="Times New Roman"/>
+                <w:sz w:val="21"/>
+                <w:szCs w:val="21"/>
+                <w:lang w:val="es-PE"/>
+              </w:rPr>
+            </w:r>
+          </w:p>
+        </w:tc>
+        <w:tc>
+          <w:tcPr>
+            <w:tcW w:w="976" w:type="dxa"/>
             <w:tcBorders>
               <w:top w:val="single" w:sz="4" w:space="0" w:color="000000"/>
               <w:left w:val="single" w:sz="4" w:space="0" w:color="000000"/>
@@ -5866,38 +5936,38 @@
         <w:trPr/>
         <w:tc>
           <w:tcPr>
-            <w:tcW w:w="1694" w:type="dxa"/>
-            <w:tcBorders>
-              <w:top w:val="single" w:sz="4" w:space="0" w:color="000000"/>
-              <w:left w:val="single" w:sz="4" w:space="0" w:color="000000"/>
-              <w:bottom w:val="single" w:sz="4" w:space="0" w:color="000000"/>
-              <w:right w:val="single" w:sz="4" w:space="0" w:color="000000"/>
-            </w:tcBorders>
-          </w:tcPr>
-          <w:p>
-            <w:pPr>
-              <w:pStyle w:val="Normal"/>
-              <w:widowControl w:val="false"/>
-              <w:rPr>
-                <w:rFonts w:ascii="Times New Roman" w:hAnsi="Times New Roman" w:eastAsia="Times New Roman" w:cs="Times New Roman"/>
-                <w:sz w:val="21"/>
-                <w:szCs w:val="21"/>
-                <w:lang w:val="es-PE"/>
-              </w:rPr>
-            </w:pPr>
-            <w:r>
-              <w:rPr>
-                <w:rFonts w:eastAsia="Times New Roman" w:cs="Times New Roman" w:ascii="Times New Roman" w:hAnsi="Times New Roman"/>
-                <w:sz w:val="21"/>
-                <w:szCs w:val="21"/>
-                <w:lang w:val="es-PE"/>
-              </w:rPr>
-            </w:r>
-          </w:p>
-        </w:tc>
-        <w:tc>
-          <w:tcPr>
-            <w:tcW w:w="975" w:type="dxa"/>
+            <w:tcW w:w="1693" w:type="dxa"/>
+            <w:tcBorders>
+              <w:top w:val="single" w:sz="4" w:space="0" w:color="000000"/>
+              <w:left w:val="single" w:sz="4" w:space="0" w:color="000000"/>
+              <w:bottom w:val="single" w:sz="4" w:space="0" w:color="000000"/>
+              <w:right w:val="single" w:sz="4" w:space="0" w:color="000000"/>
+            </w:tcBorders>
+          </w:tcPr>
+          <w:p>
+            <w:pPr>
+              <w:pStyle w:val="Normal"/>
+              <w:widowControl w:val="false"/>
+              <w:rPr>
+                <w:rFonts w:ascii="Times New Roman" w:hAnsi="Times New Roman" w:eastAsia="Times New Roman" w:cs="Times New Roman"/>
+                <w:sz w:val="21"/>
+                <w:szCs w:val="21"/>
+                <w:lang w:val="es-PE"/>
+              </w:rPr>
+            </w:pPr>
+            <w:r>
+              <w:rPr>
+                <w:rFonts w:eastAsia="Times New Roman" w:cs="Times New Roman" w:ascii="Times New Roman" w:hAnsi="Times New Roman"/>
+                <w:sz w:val="21"/>
+                <w:szCs w:val="21"/>
+                <w:lang w:val="es-PE"/>
+              </w:rPr>
+            </w:r>
+          </w:p>
+        </w:tc>
+        <w:tc>
+          <w:tcPr>
+            <w:tcW w:w="976" w:type="dxa"/>
             <w:tcBorders>
               <w:top w:val="single" w:sz="4" w:space="0" w:color="000000"/>
               <w:left w:val="single" w:sz="4" w:space="0" w:color="000000"/>
@@ -5993,38 +6063,38 @@
         <w:trPr/>
         <w:tc>
           <w:tcPr>
-            <w:tcW w:w="1694" w:type="dxa"/>
-            <w:tcBorders>
-              <w:top w:val="single" w:sz="4" w:space="0" w:color="000000"/>
-              <w:left w:val="single" w:sz="4" w:space="0" w:color="000000"/>
-              <w:bottom w:val="single" w:sz="4" w:space="0" w:color="000000"/>
-              <w:right w:val="single" w:sz="4" w:space="0" w:color="000000"/>
-            </w:tcBorders>
-          </w:tcPr>
-          <w:p>
-            <w:pPr>
-              <w:pStyle w:val="Normal"/>
-              <w:widowControl w:val="false"/>
-              <w:rPr>
-                <w:rFonts w:ascii="Times New Roman" w:hAnsi="Times New Roman" w:eastAsia="Times New Roman" w:cs="Times New Roman"/>
-                <w:sz w:val="21"/>
-                <w:szCs w:val="21"/>
-                <w:lang w:val="es-PE"/>
-              </w:rPr>
-            </w:pPr>
-            <w:r>
-              <w:rPr>
-                <w:rFonts w:eastAsia="Times New Roman" w:cs="Times New Roman" w:ascii="Times New Roman" w:hAnsi="Times New Roman"/>
-                <w:sz w:val="21"/>
-                <w:szCs w:val="21"/>
-                <w:lang w:val="es-PE"/>
-              </w:rPr>
-            </w:r>
-          </w:p>
-        </w:tc>
-        <w:tc>
-          <w:tcPr>
-            <w:tcW w:w="975" w:type="dxa"/>
+            <w:tcW w:w="1693" w:type="dxa"/>
+            <w:tcBorders>
+              <w:top w:val="single" w:sz="4" w:space="0" w:color="000000"/>
+              <w:left w:val="single" w:sz="4" w:space="0" w:color="000000"/>
+              <w:bottom w:val="single" w:sz="4" w:space="0" w:color="000000"/>
+              <w:right w:val="single" w:sz="4" w:space="0" w:color="000000"/>
+            </w:tcBorders>
+          </w:tcPr>
+          <w:p>
+            <w:pPr>
+              <w:pStyle w:val="Normal"/>
+              <w:widowControl w:val="false"/>
+              <w:rPr>
+                <w:rFonts w:ascii="Times New Roman" w:hAnsi="Times New Roman" w:eastAsia="Times New Roman" w:cs="Times New Roman"/>
+                <w:sz w:val="21"/>
+                <w:szCs w:val="21"/>
+                <w:lang w:val="es-PE"/>
+              </w:rPr>
+            </w:pPr>
+            <w:r>
+              <w:rPr>
+                <w:rFonts w:eastAsia="Times New Roman" w:cs="Times New Roman" w:ascii="Times New Roman" w:hAnsi="Times New Roman"/>
+                <w:sz w:val="21"/>
+                <w:szCs w:val="21"/>
+                <w:lang w:val="es-PE"/>
+              </w:rPr>
+            </w:r>
+          </w:p>
+        </w:tc>
+        <w:tc>
+          <w:tcPr>
+            <w:tcW w:w="976" w:type="dxa"/>
             <w:tcBorders>
               <w:top w:val="single" w:sz="4" w:space="0" w:color="000000"/>
               <w:left w:val="single" w:sz="4" w:space="0" w:color="000000"/>
@@ -7029,6 +7099,7 @@
     <w:rsid w:val="00ef002b"/>
     <w:pPr>
       <w:widowControl/>
+      <w:suppressAutoHyphens w:val="true"/>
       <w:bidi w:val="0"/>
       <w:spacing w:before="0" w:after="0"/>
       <w:jc w:val="left"/>

</xml_diff>

<commit_message>
Se realizaron las historias de usuario 2 y 6. Se actualizó el reporte del sprint 1 y 2. Se creó la clase JuegoGeneral y TestJuegoGeneral para probar los criterios de aceptación 2.1, 6.1, 6.2 y 6.3. Trabajo realizado de manera grupal
</commit_message>
<xml_diff>
--- a/Practica1-C3S2/Sprint1/Sprint1-C3S2.docx
+++ b/Practica1-C3S2/Sprint1/Sprint1-C3S2.docx
@@ -1132,8 +1132,8 @@
       </w:tblPr>
       <w:tblGrid>
         <w:gridCol w:w="450"/>
-        <w:gridCol w:w="1948"/>
-        <w:gridCol w:w="4832"/>
+        <w:gridCol w:w="1947"/>
+        <w:gridCol w:w="4833"/>
         <w:gridCol w:w="1589"/>
         <w:gridCol w:w="1441"/>
       </w:tblGrid>
@@ -1174,7 +1174,7 @@
         </w:tc>
         <w:tc>
           <w:tcPr>
-            <w:tcW w:w="1948" w:type="dxa"/>
+            <w:tcW w:w="1947" w:type="dxa"/>
             <w:tcBorders>
               <w:top w:val="single" w:sz="4" w:space="0" w:color="000000"/>
               <w:left w:val="single" w:sz="4" w:space="0" w:color="000000"/>
@@ -1209,7 +1209,7 @@
         </w:tc>
         <w:tc>
           <w:tcPr>
-            <w:tcW w:w="4832" w:type="dxa"/>
+            <w:tcW w:w="4833" w:type="dxa"/>
             <w:tcBorders>
               <w:top w:val="single" w:sz="4" w:space="0" w:color="000000"/>
               <w:left w:val="single" w:sz="4" w:space="0" w:color="000000"/>
@@ -1344,7 +1344,7 @@
         </w:tc>
         <w:tc>
           <w:tcPr>
-            <w:tcW w:w="1948" w:type="dxa"/>
+            <w:tcW w:w="1947" w:type="dxa"/>
             <w:tcBorders>
               <w:top w:val="single" w:sz="4" w:space="0" w:color="000000"/>
               <w:left w:val="single" w:sz="4" w:space="0" w:color="000000"/>
@@ -1376,7 +1376,7 @@
         </w:tc>
         <w:tc>
           <w:tcPr>
-            <w:tcW w:w="4832" w:type="dxa"/>
+            <w:tcW w:w="4833" w:type="dxa"/>
             <w:tcBorders>
               <w:top w:val="single" w:sz="4" w:space="0" w:color="000000"/>
               <w:left w:val="single" w:sz="4" w:space="0" w:color="000000"/>
@@ -1536,7 +1536,7 @@
         </w:tc>
         <w:tc>
           <w:tcPr>
-            <w:tcW w:w="1948" w:type="dxa"/>
+            <w:tcW w:w="1947" w:type="dxa"/>
             <w:tcBorders>
               <w:top w:val="single" w:sz="4" w:space="0" w:color="000000"/>
               <w:left w:val="single" w:sz="4" w:space="0" w:color="000000"/>
@@ -1568,7 +1568,7 @@
         </w:tc>
         <w:tc>
           <w:tcPr>
-            <w:tcW w:w="4832" w:type="dxa"/>
+            <w:tcW w:w="4833" w:type="dxa"/>
             <w:tcBorders>
               <w:top w:val="single" w:sz="4" w:space="0" w:color="000000"/>
               <w:left w:val="single" w:sz="4" w:space="0" w:color="000000"/>
@@ -1688,7 +1688,7 @@
                 <w:szCs w:val="21"/>
                 <w:lang w:val="es-PE"/>
               </w:rPr>
-              <w:t>¿</w:t>
+              <w:t>1</w:t>
             </w:r>
           </w:p>
         </w:tc>
@@ -1728,7 +1728,7 @@
         </w:tc>
         <w:tc>
           <w:tcPr>
-            <w:tcW w:w="1948" w:type="dxa"/>
+            <w:tcW w:w="1947" w:type="dxa"/>
             <w:tcBorders>
               <w:top w:val="single" w:sz="4" w:space="0" w:color="000000"/>
               <w:left w:val="single" w:sz="4" w:space="0" w:color="000000"/>
@@ -1760,7 +1760,7 @@
         </w:tc>
         <w:tc>
           <w:tcPr>
-            <w:tcW w:w="4832" w:type="dxa"/>
+            <w:tcW w:w="4833" w:type="dxa"/>
             <w:tcBorders>
               <w:top w:val="single" w:sz="4" w:space="0" w:color="000000"/>
               <w:left w:val="single" w:sz="4" w:space="0" w:color="000000"/>
@@ -1874,16 +1874,11 @@
               </w:rPr>
             </w:pPr>
             <w:r>
-              <w:rPr>
-                <w:rFonts w:eastAsia="Times New Roman" w:cs="Times New Roman" w:ascii="Times New Roman" w:hAnsi="Times New Roman"/>
-                <w:sz w:val="21"/>
-                <w:szCs w:val="21"/>
-                <w:lang w:val="es-PE"/>
-              </w:rPr>
-              <w:t>¿</w:t>
+              <w:rPr/>
             </w:r>
             <w:bookmarkStart w:id="0" w:name="_GoBack"/>
-            <w:bookmarkEnd w:id="0"/>
+            <w:bookmarkStart w:id="1" w:name="_GoBack"/>
+            <w:bookmarkEnd w:id="1"/>
           </w:p>
         </w:tc>
       </w:tr>
@@ -1922,7 +1917,7 @@
         </w:tc>
         <w:tc>
           <w:tcPr>
-            <w:tcW w:w="1948" w:type="dxa"/>
+            <w:tcW w:w="1947" w:type="dxa"/>
             <w:tcBorders>
               <w:top w:val="single" w:sz="4" w:space="0" w:color="000000"/>
               <w:left w:val="single" w:sz="4" w:space="0" w:color="000000"/>
@@ -1954,7 +1949,7 @@
         </w:tc>
         <w:tc>
           <w:tcPr>
-            <w:tcW w:w="4832" w:type="dxa"/>
+            <w:tcW w:w="4833" w:type="dxa"/>
             <w:tcBorders>
               <w:top w:val="single" w:sz="4" w:space="0" w:color="000000"/>
               <w:left w:val="single" w:sz="4" w:space="0" w:color="000000"/>
@@ -2093,7 +2088,7 @@
         </w:tc>
         <w:tc>
           <w:tcPr>
-            <w:tcW w:w="1948" w:type="dxa"/>
+            <w:tcW w:w="1947" w:type="dxa"/>
             <w:tcBorders>
               <w:top w:val="single" w:sz="4" w:space="0" w:color="000000"/>
               <w:left w:val="single" w:sz="4" w:space="0" w:color="000000"/>
@@ -2125,7 +2120,7 @@
         </w:tc>
         <w:tc>
           <w:tcPr>
-            <w:tcW w:w="4832" w:type="dxa"/>
+            <w:tcW w:w="4833" w:type="dxa"/>
             <w:tcBorders>
               <w:top w:val="single" w:sz="4" w:space="0" w:color="000000"/>
               <w:left w:val="single" w:sz="4" w:space="0" w:color="000000"/>
@@ -2264,7 +2259,7 @@
         </w:tc>
         <w:tc>
           <w:tcPr>
-            <w:tcW w:w="1948" w:type="dxa"/>
+            <w:tcW w:w="1947" w:type="dxa"/>
             <w:tcBorders>
               <w:top w:val="single" w:sz="4" w:space="0" w:color="000000"/>
               <w:left w:val="single" w:sz="4" w:space="0" w:color="000000"/>
@@ -2296,7 +2291,7 @@
         </w:tc>
         <w:tc>
           <w:tcPr>
-            <w:tcW w:w="4832" w:type="dxa"/>
+            <w:tcW w:w="4833" w:type="dxa"/>
             <w:tcBorders>
               <w:top w:val="single" w:sz="4" w:space="0" w:color="000000"/>
               <w:left w:val="single" w:sz="4" w:space="0" w:color="000000"/>
@@ -2395,7 +2390,7 @@
                 <w:szCs w:val="21"/>
                 <w:lang w:val="es-PE"/>
               </w:rPr>
-              <w:t>¿</w:t>
+              <w:t>2</w:t>
             </w:r>
           </w:p>
         </w:tc>
@@ -2435,7 +2430,7 @@
         </w:tc>
         <w:tc>
           <w:tcPr>
-            <w:tcW w:w="1948" w:type="dxa"/>
+            <w:tcW w:w="1947" w:type="dxa"/>
             <w:tcBorders>
               <w:top w:val="single" w:sz="4" w:space="0" w:color="000000"/>
               <w:left w:val="single" w:sz="4" w:space="0" w:color="000000"/>
@@ -2467,7 +2462,7 @@
         </w:tc>
         <w:tc>
           <w:tcPr>
-            <w:tcW w:w="4832" w:type="dxa"/>
+            <w:tcW w:w="4833" w:type="dxa"/>
             <w:tcBorders>
               <w:top w:val="single" w:sz="4" w:space="0" w:color="000000"/>
               <w:left w:val="single" w:sz="4" w:space="0" w:color="000000"/>
@@ -2606,7 +2601,7 @@
         </w:tc>
         <w:tc>
           <w:tcPr>
-            <w:tcW w:w="1948" w:type="dxa"/>
+            <w:tcW w:w="1947" w:type="dxa"/>
             <w:tcBorders>
               <w:top w:val="single" w:sz="4" w:space="0" w:color="000000"/>
               <w:left w:val="single" w:sz="4" w:space="0" w:color="000000"/>
@@ -2638,7 +2633,7 @@
         </w:tc>
         <w:tc>
           <w:tcPr>
-            <w:tcW w:w="4832" w:type="dxa"/>
+            <w:tcW w:w="4833" w:type="dxa"/>
             <w:tcBorders>
               <w:top w:val="single" w:sz="4" w:space="0" w:color="000000"/>
               <w:left w:val="single" w:sz="4" w:space="0" w:color="000000"/>
@@ -2877,8 +2872,8 @@
         <w:tblLook w:val="0400" w:noHBand="0" w:noVBand="1" w:firstColumn="0" w:lastRow="0" w:lastColumn="0" w:firstRow="0"/>
       </w:tblPr>
       <w:tblGrid>
-        <w:gridCol w:w="1693"/>
-        <w:gridCol w:w="976"/>
+        <w:gridCol w:w="1692"/>
+        <w:gridCol w:w="977"/>
         <w:gridCol w:w="5565"/>
         <w:gridCol w:w="2025"/>
       </w:tblGrid>
@@ -2886,7 +2881,7 @@
         <w:trPr/>
         <w:tc>
           <w:tcPr>
-            <w:tcW w:w="1693" w:type="dxa"/>
+            <w:tcW w:w="1692" w:type="dxa"/>
             <w:tcBorders>
               <w:top w:val="single" w:sz="4" w:space="0" w:color="000000"/>
               <w:left w:val="single" w:sz="4" w:space="0" w:color="000000"/>
@@ -2921,7 +2916,7 @@
         </w:tc>
         <w:tc>
           <w:tcPr>
-            <w:tcW w:w="976" w:type="dxa"/>
+            <w:tcW w:w="977" w:type="dxa"/>
             <w:tcBorders>
               <w:top w:val="single" w:sz="4" w:space="0" w:color="000000"/>
               <w:left w:val="single" w:sz="4" w:space="0" w:color="000000"/>
@@ -3049,7 +3044,7 @@
         <w:trPr/>
         <w:tc>
           <w:tcPr>
-            <w:tcW w:w="1693" w:type="dxa"/>
+            <w:tcW w:w="1692" w:type="dxa"/>
             <w:vMerge w:val="restart"/>
             <w:tcBorders>
               <w:top w:val="single" w:sz="4" w:space="0" w:color="000000"/>
@@ -3082,7 +3077,7 @@
         </w:tc>
         <w:tc>
           <w:tcPr>
-            <w:tcW w:w="976" w:type="dxa"/>
+            <w:tcW w:w="977" w:type="dxa"/>
             <w:tcBorders>
               <w:top w:val="single" w:sz="4" w:space="0" w:color="000000"/>
               <w:left w:val="single" w:sz="4" w:space="0" w:color="000000"/>
@@ -3244,7 +3239,7 @@
         </w:trPr>
         <w:tc>
           <w:tcPr>
-            <w:tcW w:w="1693" w:type="dxa"/>
+            <w:tcW w:w="1692" w:type="dxa"/>
             <w:vMerge w:val="continue"/>
             <w:tcBorders>
               <w:top w:val="single" w:sz="4" w:space="0" w:color="000000"/>
@@ -3277,7 +3272,7 @@
         </w:tc>
         <w:tc>
           <w:tcPr>
-            <w:tcW w:w="976" w:type="dxa"/>
+            <w:tcW w:w="977" w:type="dxa"/>
             <w:tcBorders>
               <w:top w:val="single" w:sz="4" w:space="0" w:color="000000"/>
               <w:left w:val="single" w:sz="4" w:space="0" w:color="000000"/>
@@ -3481,7 +3476,7 @@
         </w:trPr>
         <w:tc>
           <w:tcPr>
-            <w:tcW w:w="1693" w:type="dxa"/>
+            <w:tcW w:w="1692" w:type="dxa"/>
             <w:tcBorders>
               <w:top w:val="single" w:sz="4" w:space="0" w:color="000000"/>
               <w:left w:val="single" w:sz="4" w:space="0" w:color="000000"/>
@@ -3513,7 +3508,7 @@
         </w:tc>
         <w:tc>
           <w:tcPr>
-            <w:tcW w:w="976" w:type="dxa"/>
+            <w:tcW w:w="977" w:type="dxa"/>
             <w:tcBorders>
               <w:top w:val="single" w:sz="4" w:space="0" w:color="000000"/>
               <w:left w:val="single" w:sz="4" w:space="0" w:color="000000"/>
@@ -3664,7 +3659,7 @@
                 <w:szCs w:val="21"/>
                 <w:lang w:val="es-PE"/>
               </w:rPr>
-              <w:t>¿</w:t>
+              <w:t>completado</w:t>
             </w:r>
           </w:p>
         </w:tc>
@@ -3673,7 +3668,7 @@
         <w:trPr/>
         <w:tc>
           <w:tcPr>
-            <w:tcW w:w="1693" w:type="dxa"/>
+            <w:tcW w:w="1692" w:type="dxa"/>
             <w:tcBorders>
               <w:top w:val="single" w:sz="4" w:space="0" w:color="000000"/>
               <w:left w:val="single" w:sz="4" w:space="0" w:color="000000"/>
@@ -3705,7 +3700,7 @@
         </w:tc>
         <w:tc>
           <w:tcPr>
-            <w:tcW w:w="976" w:type="dxa"/>
+            <w:tcW w:w="977" w:type="dxa"/>
             <w:tcBorders>
               <w:top w:val="single" w:sz="4" w:space="0" w:color="000000"/>
               <w:left w:val="single" w:sz="4" w:space="0" w:color="000000"/>
@@ -3867,7 +3862,7 @@
         <w:trPr/>
         <w:tc>
           <w:tcPr>
-            <w:tcW w:w="1693" w:type="dxa"/>
+            <w:tcW w:w="1692" w:type="dxa"/>
             <w:vMerge w:val="restart"/>
             <w:tcBorders>
               <w:top w:val="single" w:sz="4" w:space="0" w:color="000000"/>
@@ -3900,7 +3895,7 @@
         </w:tc>
         <w:tc>
           <w:tcPr>
-            <w:tcW w:w="976" w:type="dxa"/>
+            <w:tcW w:w="977" w:type="dxa"/>
             <w:tcBorders>
               <w:top w:val="single" w:sz="4" w:space="0" w:color="000000"/>
               <w:left w:val="single" w:sz="4" w:space="0" w:color="000000"/>
@@ -4000,16 +3995,7 @@
                 <w:szCs w:val="21"/>
                 <w:lang w:val="es-PE"/>
               </w:rPr>
-              <w:t xml:space="preserve">Cuando </w:t>
-            </w:r>
-            <w:r>
-              <w:rPr>
-                <w:rFonts w:eastAsia="Times New Roman" w:cs="Times New Roman" w:ascii="Times New Roman" w:hAnsi="Times New Roman"/>
-                <w:sz w:val="21"/>
-                <w:szCs w:val="21"/>
-                <w:lang w:val="es-PE"/>
-              </w:rPr>
-              <w:t>el jugador hace un movimiento v</w:t>
+              <w:t>Cuando el jugador hace un movimiento v</w:t>
             </w:r>
             <w:r>
               <w:rPr>
@@ -4041,16 +4027,7 @@
                 <w:szCs w:val="21"/>
                 <w:lang w:val="es-PE"/>
               </w:rPr>
-              <w:t xml:space="preserve">Entonces </w:t>
-            </w:r>
-            <w:r>
-              <w:rPr>
-                <w:rFonts w:eastAsia="Times New Roman" w:cs="Times New Roman" w:ascii="Times New Roman" w:hAnsi="Times New Roman"/>
-                <w:sz w:val="21"/>
-                <w:szCs w:val="21"/>
-                <w:lang w:val="es-PE"/>
-              </w:rPr>
-              <w:t>la casilla cambiar</w:t>
+              <w:t>Entonces la casilla cambiar</w:t>
             </w:r>
             <w:r>
               <w:rPr>
@@ -4124,7 +4101,7 @@
         <w:trPr/>
         <w:tc>
           <w:tcPr>
-            <w:tcW w:w="1693" w:type="dxa"/>
+            <w:tcW w:w="1692" w:type="dxa"/>
             <w:vMerge w:val="continue"/>
             <w:tcBorders>
               <w:top w:val="single" w:sz="4" w:space="0" w:color="000000"/>
@@ -4156,7 +4133,7 @@
         </w:tc>
         <w:tc>
           <w:tcPr>
-            <w:tcW w:w="976" w:type="dxa"/>
+            <w:tcW w:w="977" w:type="dxa"/>
             <w:tcBorders>
               <w:top w:val="single" w:sz="4" w:space="0" w:color="000000"/>
               <w:left w:val="single" w:sz="4" w:space="0" w:color="000000"/>
@@ -4256,46 +4233,28 @@
                 <w:szCs w:val="21"/>
                 <w:lang w:val="es-PE"/>
               </w:rPr>
-              <w:t xml:space="preserve">Cuando </w:t>
-            </w:r>
-            <w:r>
-              <w:rPr>
-                <w:rFonts w:eastAsia="Times New Roman" w:cs="Times New Roman" w:ascii="Times New Roman" w:hAnsi="Times New Roman"/>
-                <w:sz w:val="21"/>
-                <w:szCs w:val="21"/>
-                <w:lang w:val="es-PE"/>
-              </w:rPr>
-              <w:t>el jugador intenta realizar un movimiento en una casilla ocupada.</w:t>
-            </w:r>
-          </w:p>
-          <w:p>
-            <w:pPr>
-              <w:pStyle w:val="Normal"/>
-              <w:widowControl w:val="false"/>
-              <w:rPr>
-                <w:rFonts w:ascii="Times New Roman" w:hAnsi="Times New Roman" w:eastAsia="Times New Roman" w:cs="Times New Roman"/>
-                <w:sz w:val="21"/>
-                <w:szCs w:val="21"/>
-                <w:lang w:val="es-PE"/>
-              </w:rPr>
-            </w:pPr>
-            <w:r>
-              <w:rPr>
-                <w:rFonts w:eastAsia="Times New Roman" w:cs="Times New Roman" w:ascii="Times New Roman" w:hAnsi="Times New Roman"/>
-                <w:sz w:val="21"/>
-                <w:szCs w:val="21"/>
-                <w:lang w:val="es-PE"/>
-              </w:rPr>
-              <w:t xml:space="preserve">Entonces </w:t>
-            </w:r>
-            <w:r>
-              <w:rPr>
-                <w:rFonts w:eastAsia="Times New Roman" w:cs="Times New Roman" w:ascii="Times New Roman" w:hAnsi="Times New Roman"/>
-                <w:sz w:val="21"/>
-                <w:szCs w:val="21"/>
-                <w:lang w:val="es-PE"/>
-              </w:rPr>
-              <w:t>la casilla no cambiar</w:t>
+              <w:t>Cuando el jugador intenta realizar un movimiento en una casilla ocupada.</w:t>
+            </w:r>
+          </w:p>
+          <w:p>
+            <w:pPr>
+              <w:pStyle w:val="Normal"/>
+              <w:widowControl w:val="false"/>
+              <w:rPr>
+                <w:rFonts w:ascii="Times New Roman" w:hAnsi="Times New Roman" w:eastAsia="Times New Roman" w:cs="Times New Roman"/>
+                <w:sz w:val="21"/>
+                <w:szCs w:val="21"/>
+                <w:lang w:val="es-PE"/>
+              </w:rPr>
+            </w:pPr>
+            <w:r>
+              <w:rPr>
+                <w:rFonts w:eastAsia="Times New Roman" w:cs="Times New Roman" w:ascii="Times New Roman" w:hAnsi="Times New Roman"/>
+                <w:sz w:val="21"/>
+                <w:szCs w:val="21"/>
+                <w:lang w:val="es-PE"/>
+              </w:rPr>
+              <w:t>Entonces la casilla no cambiar</w:t>
             </w:r>
             <w:r>
               <w:rPr>
@@ -4369,7 +4328,7 @@
         <w:trPr/>
         <w:tc>
           <w:tcPr>
-            <w:tcW w:w="1693" w:type="dxa"/>
+            <w:tcW w:w="1692" w:type="dxa"/>
             <w:vMerge w:val="restart"/>
             <w:tcBorders>
               <w:top w:val="single" w:sz="4" w:space="0" w:color="000000"/>
@@ -4402,7 +4361,7 @@
         </w:tc>
         <w:tc>
           <w:tcPr>
-            <w:tcW w:w="976" w:type="dxa"/>
+            <w:tcW w:w="977" w:type="dxa"/>
             <w:tcBorders>
               <w:top w:val="single" w:sz="4" w:space="0" w:color="000000"/>
               <w:left w:val="single" w:sz="4" w:space="0" w:color="000000"/>
@@ -4565,7 +4524,7 @@
         <w:trPr/>
         <w:tc>
           <w:tcPr>
-            <w:tcW w:w="1693" w:type="dxa"/>
+            <w:tcW w:w="1692" w:type="dxa"/>
             <w:vMerge w:val="continue"/>
             <w:tcBorders>
               <w:top w:val="single" w:sz="4" w:space="0" w:color="000000"/>
@@ -4597,7 +4556,7 @@
         </w:tc>
         <w:tc>
           <w:tcPr>
-            <w:tcW w:w="976" w:type="dxa"/>
+            <w:tcW w:w="977" w:type="dxa"/>
             <w:tcBorders>
               <w:top w:val="single" w:sz="4" w:space="0" w:color="000000"/>
               <w:left w:val="single" w:sz="4" w:space="0" w:color="000000"/>
@@ -4760,7 +4719,7 @@
         <w:trPr/>
         <w:tc>
           <w:tcPr>
-            <w:tcW w:w="1693" w:type="dxa"/>
+            <w:tcW w:w="1692" w:type="dxa"/>
             <w:vMerge w:val="restart"/>
             <w:tcBorders>
               <w:top w:val="single" w:sz="4" w:space="0" w:color="000000"/>
@@ -4793,7 +4752,7 @@
         </w:tc>
         <w:tc>
           <w:tcPr>
-            <w:tcW w:w="976" w:type="dxa"/>
+            <w:tcW w:w="977" w:type="dxa"/>
             <w:tcBorders>
               <w:top w:val="single" w:sz="4" w:space="0" w:color="000000"/>
               <w:left w:val="single" w:sz="4" w:space="0" w:color="000000"/>
@@ -4957,16 +4916,18 @@
                 <w:rFonts w:ascii="Times New Roman" w:hAnsi="Times New Roman" w:eastAsia="Times New Roman" w:cs="Times New Roman"/>
                 <w:sz w:val="21"/>
                 <w:szCs w:val="21"/>
-                <w:lang w:val="es-PE"/>
-              </w:rPr>
-            </w:pPr>
-            <w:r>
-              <w:rPr>
-                <w:rFonts w:eastAsia="Times New Roman" w:cs="Times New Roman" w:ascii="Times New Roman" w:hAnsi="Times New Roman"/>
-                <w:sz w:val="21"/>
-                <w:szCs w:val="21"/>
-                <w:lang w:val="es-PE"/>
-              </w:rPr>
+                <w:u w:val="single"/>
+                <w:lang w:val="es-PE"/>
+              </w:rPr>
+            </w:pPr>
+            <w:r>
+              <w:rPr>
+                <w:rFonts w:eastAsia="Times New Roman" w:cs="Times New Roman" w:ascii="Times New Roman" w:hAnsi="Times New Roman"/>
+                <w:sz w:val="21"/>
+                <w:szCs w:val="21"/>
+                <w:lang w:val="es-PE"/>
+              </w:rPr>
+              <w:t>completado</w:t>
             </w:r>
           </w:p>
         </w:tc>
@@ -4975,7 +4936,7 @@
         <w:trPr/>
         <w:tc>
           <w:tcPr>
-            <w:tcW w:w="1693" w:type="dxa"/>
+            <w:tcW w:w="1692" w:type="dxa"/>
             <w:vMerge w:val="continue"/>
             <w:tcBorders>
               <w:top w:val="single" w:sz="4" w:space="0" w:color="000000"/>
@@ -5007,7 +4968,7 @@
         </w:tc>
         <w:tc>
           <w:tcPr>
-            <w:tcW w:w="976" w:type="dxa"/>
+            <w:tcW w:w="977" w:type="dxa"/>
             <w:tcBorders>
               <w:top w:val="single" w:sz="4" w:space="0" w:color="000000"/>
               <w:left w:val="single" w:sz="4" w:space="0" w:color="000000"/>
@@ -5171,16 +5132,18 @@
                 <w:rFonts w:ascii="Times New Roman" w:hAnsi="Times New Roman" w:eastAsia="Times New Roman" w:cs="Times New Roman"/>
                 <w:sz w:val="21"/>
                 <w:szCs w:val="21"/>
-                <w:lang w:val="es-PE"/>
-              </w:rPr>
-            </w:pPr>
-            <w:r>
-              <w:rPr>
-                <w:rFonts w:eastAsia="Times New Roman" w:cs="Times New Roman" w:ascii="Times New Roman" w:hAnsi="Times New Roman"/>
-                <w:sz w:val="21"/>
-                <w:szCs w:val="21"/>
-                <w:lang w:val="es-PE"/>
-              </w:rPr>
+                <w:u w:val="single"/>
+                <w:lang w:val="es-PE"/>
+              </w:rPr>
+            </w:pPr>
+            <w:r>
+              <w:rPr>
+                <w:rFonts w:eastAsia="Times New Roman" w:cs="Times New Roman" w:ascii="Times New Roman" w:hAnsi="Times New Roman"/>
+                <w:sz w:val="21"/>
+                <w:szCs w:val="21"/>
+                <w:lang w:val="es-PE"/>
+              </w:rPr>
+              <w:t>completado</w:t>
             </w:r>
           </w:p>
         </w:tc>
@@ -5189,7 +5152,7 @@
         <w:trPr/>
         <w:tc>
           <w:tcPr>
-            <w:tcW w:w="1693" w:type="dxa"/>
+            <w:tcW w:w="1692" w:type="dxa"/>
             <w:vMerge w:val="continue"/>
             <w:tcBorders>
               <w:top w:val="single" w:sz="4" w:space="0" w:color="000000"/>
@@ -5221,7 +5184,7 @@
         </w:tc>
         <w:tc>
           <w:tcPr>
-            <w:tcW w:w="976" w:type="dxa"/>
+            <w:tcW w:w="977" w:type="dxa"/>
             <w:tcBorders>
               <w:top w:val="single" w:sz="4" w:space="0" w:color="000000"/>
               <w:left w:val="single" w:sz="4" w:space="0" w:color="000000"/>
@@ -5385,16 +5348,18 @@
                 <w:rFonts w:ascii="Times New Roman" w:hAnsi="Times New Roman" w:eastAsia="Times New Roman" w:cs="Times New Roman"/>
                 <w:sz w:val="21"/>
                 <w:szCs w:val="21"/>
-                <w:lang w:val="es-PE"/>
-              </w:rPr>
-            </w:pPr>
-            <w:r>
-              <w:rPr>
-                <w:rFonts w:eastAsia="Times New Roman" w:cs="Times New Roman" w:ascii="Times New Roman" w:hAnsi="Times New Roman"/>
-                <w:sz w:val="21"/>
-                <w:szCs w:val="21"/>
-                <w:lang w:val="es-PE"/>
-              </w:rPr>
+                <w:u w:val="single"/>
+                <w:lang w:val="es-PE"/>
+              </w:rPr>
+            </w:pPr>
+            <w:r>
+              <w:rPr>
+                <w:rFonts w:eastAsia="Times New Roman" w:cs="Times New Roman" w:ascii="Times New Roman" w:hAnsi="Times New Roman"/>
+                <w:sz w:val="21"/>
+                <w:szCs w:val="21"/>
+                <w:lang w:val="es-PE"/>
+              </w:rPr>
+              <w:t>completado</w:t>
             </w:r>
           </w:p>
         </w:tc>
@@ -5403,7 +5368,7 @@
         <w:trPr/>
         <w:tc>
           <w:tcPr>
-            <w:tcW w:w="1693" w:type="dxa"/>
+            <w:tcW w:w="1692" w:type="dxa"/>
             <w:tcBorders>
               <w:top w:val="single" w:sz="4" w:space="0" w:color="000000"/>
               <w:left w:val="single" w:sz="4" w:space="0" w:color="000000"/>
@@ -5435,7 +5400,7 @@
         </w:tc>
         <w:tc>
           <w:tcPr>
-            <w:tcW w:w="976" w:type="dxa"/>
+            <w:tcW w:w="977" w:type="dxa"/>
             <w:tcBorders>
               <w:top w:val="single" w:sz="4" w:space="0" w:color="000000"/>
               <w:left w:val="single" w:sz="4" w:space="0" w:color="000000"/>
@@ -5616,7 +5581,7 @@
         <w:trPr/>
         <w:tc>
           <w:tcPr>
-            <w:tcW w:w="1693" w:type="dxa"/>
+            <w:tcW w:w="1692" w:type="dxa"/>
             <w:tcBorders>
               <w:top w:val="single" w:sz="4" w:space="0" w:color="000000"/>
               <w:left w:val="single" w:sz="4" w:space="0" w:color="000000"/>
@@ -5648,7 +5613,7 @@
         </w:tc>
         <w:tc>
           <w:tcPr>
-            <w:tcW w:w="976" w:type="dxa"/>
+            <w:tcW w:w="977" w:type="dxa"/>
             <w:tcBorders>
               <w:top w:val="single" w:sz="4" w:space="0" w:color="000000"/>
               <w:left w:val="single" w:sz="4" w:space="0" w:color="000000"/>
@@ -5809,38 +5774,38 @@
         <w:trPr/>
         <w:tc>
           <w:tcPr>
-            <w:tcW w:w="1693" w:type="dxa"/>
-            <w:tcBorders>
-              <w:top w:val="single" w:sz="4" w:space="0" w:color="000000"/>
-              <w:left w:val="single" w:sz="4" w:space="0" w:color="000000"/>
-              <w:bottom w:val="single" w:sz="4" w:space="0" w:color="000000"/>
-              <w:right w:val="single" w:sz="4" w:space="0" w:color="000000"/>
-            </w:tcBorders>
-          </w:tcPr>
-          <w:p>
-            <w:pPr>
-              <w:pStyle w:val="Normal"/>
-              <w:widowControl w:val="false"/>
-              <w:rPr>
-                <w:rFonts w:ascii="Times New Roman" w:hAnsi="Times New Roman" w:eastAsia="Times New Roman" w:cs="Times New Roman"/>
-                <w:sz w:val="21"/>
-                <w:szCs w:val="21"/>
-                <w:lang w:val="es-PE"/>
-              </w:rPr>
-            </w:pPr>
-            <w:r>
-              <w:rPr>
-                <w:rFonts w:eastAsia="Times New Roman" w:cs="Times New Roman" w:ascii="Times New Roman" w:hAnsi="Times New Roman"/>
-                <w:sz w:val="21"/>
-                <w:szCs w:val="21"/>
-                <w:lang w:val="es-PE"/>
-              </w:rPr>
-            </w:r>
-          </w:p>
-        </w:tc>
-        <w:tc>
-          <w:tcPr>
-            <w:tcW w:w="976" w:type="dxa"/>
+            <w:tcW w:w="1692" w:type="dxa"/>
+            <w:tcBorders>
+              <w:top w:val="single" w:sz="4" w:space="0" w:color="000000"/>
+              <w:left w:val="single" w:sz="4" w:space="0" w:color="000000"/>
+              <w:bottom w:val="single" w:sz="4" w:space="0" w:color="000000"/>
+              <w:right w:val="single" w:sz="4" w:space="0" w:color="000000"/>
+            </w:tcBorders>
+          </w:tcPr>
+          <w:p>
+            <w:pPr>
+              <w:pStyle w:val="Normal"/>
+              <w:widowControl w:val="false"/>
+              <w:rPr>
+                <w:rFonts w:ascii="Times New Roman" w:hAnsi="Times New Roman" w:eastAsia="Times New Roman" w:cs="Times New Roman"/>
+                <w:sz w:val="21"/>
+                <w:szCs w:val="21"/>
+                <w:lang w:val="es-PE"/>
+              </w:rPr>
+            </w:pPr>
+            <w:r>
+              <w:rPr>
+                <w:rFonts w:eastAsia="Times New Roman" w:cs="Times New Roman" w:ascii="Times New Roman" w:hAnsi="Times New Roman"/>
+                <w:sz w:val="21"/>
+                <w:szCs w:val="21"/>
+                <w:lang w:val="es-PE"/>
+              </w:rPr>
+            </w:r>
+          </w:p>
+        </w:tc>
+        <w:tc>
+          <w:tcPr>
+            <w:tcW w:w="977" w:type="dxa"/>
             <w:tcBorders>
               <w:top w:val="single" w:sz="4" w:space="0" w:color="000000"/>
               <w:left w:val="single" w:sz="4" w:space="0" w:color="000000"/>
@@ -5936,38 +5901,38 @@
         <w:trPr/>
         <w:tc>
           <w:tcPr>
-            <w:tcW w:w="1693" w:type="dxa"/>
-            <w:tcBorders>
-              <w:top w:val="single" w:sz="4" w:space="0" w:color="000000"/>
-              <w:left w:val="single" w:sz="4" w:space="0" w:color="000000"/>
-              <w:bottom w:val="single" w:sz="4" w:space="0" w:color="000000"/>
-              <w:right w:val="single" w:sz="4" w:space="0" w:color="000000"/>
-            </w:tcBorders>
-          </w:tcPr>
-          <w:p>
-            <w:pPr>
-              <w:pStyle w:val="Normal"/>
-              <w:widowControl w:val="false"/>
-              <w:rPr>
-                <w:rFonts w:ascii="Times New Roman" w:hAnsi="Times New Roman" w:eastAsia="Times New Roman" w:cs="Times New Roman"/>
-                <w:sz w:val="21"/>
-                <w:szCs w:val="21"/>
-                <w:lang w:val="es-PE"/>
-              </w:rPr>
-            </w:pPr>
-            <w:r>
-              <w:rPr>
-                <w:rFonts w:eastAsia="Times New Roman" w:cs="Times New Roman" w:ascii="Times New Roman" w:hAnsi="Times New Roman"/>
-                <w:sz w:val="21"/>
-                <w:szCs w:val="21"/>
-                <w:lang w:val="es-PE"/>
-              </w:rPr>
-            </w:r>
-          </w:p>
-        </w:tc>
-        <w:tc>
-          <w:tcPr>
-            <w:tcW w:w="976" w:type="dxa"/>
+            <w:tcW w:w="1692" w:type="dxa"/>
+            <w:tcBorders>
+              <w:top w:val="single" w:sz="4" w:space="0" w:color="000000"/>
+              <w:left w:val="single" w:sz="4" w:space="0" w:color="000000"/>
+              <w:bottom w:val="single" w:sz="4" w:space="0" w:color="000000"/>
+              <w:right w:val="single" w:sz="4" w:space="0" w:color="000000"/>
+            </w:tcBorders>
+          </w:tcPr>
+          <w:p>
+            <w:pPr>
+              <w:pStyle w:val="Normal"/>
+              <w:widowControl w:val="false"/>
+              <w:rPr>
+                <w:rFonts w:ascii="Times New Roman" w:hAnsi="Times New Roman" w:eastAsia="Times New Roman" w:cs="Times New Roman"/>
+                <w:sz w:val="21"/>
+                <w:szCs w:val="21"/>
+                <w:lang w:val="es-PE"/>
+              </w:rPr>
+            </w:pPr>
+            <w:r>
+              <w:rPr>
+                <w:rFonts w:eastAsia="Times New Roman" w:cs="Times New Roman" w:ascii="Times New Roman" w:hAnsi="Times New Roman"/>
+                <w:sz w:val="21"/>
+                <w:szCs w:val="21"/>
+                <w:lang w:val="es-PE"/>
+              </w:rPr>
+            </w:r>
+          </w:p>
+        </w:tc>
+        <w:tc>
+          <w:tcPr>
+            <w:tcW w:w="977" w:type="dxa"/>
             <w:tcBorders>
               <w:top w:val="single" w:sz="4" w:space="0" w:color="000000"/>
               <w:left w:val="single" w:sz="4" w:space="0" w:color="000000"/>
@@ -6063,38 +6028,38 @@
         <w:trPr/>
         <w:tc>
           <w:tcPr>
-            <w:tcW w:w="1693" w:type="dxa"/>
-            <w:tcBorders>
-              <w:top w:val="single" w:sz="4" w:space="0" w:color="000000"/>
-              <w:left w:val="single" w:sz="4" w:space="0" w:color="000000"/>
-              <w:bottom w:val="single" w:sz="4" w:space="0" w:color="000000"/>
-              <w:right w:val="single" w:sz="4" w:space="0" w:color="000000"/>
-            </w:tcBorders>
-          </w:tcPr>
-          <w:p>
-            <w:pPr>
-              <w:pStyle w:val="Normal"/>
-              <w:widowControl w:val="false"/>
-              <w:rPr>
-                <w:rFonts w:ascii="Times New Roman" w:hAnsi="Times New Roman" w:eastAsia="Times New Roman" w:cs="Times New Roman"/>
-                <w:sz w:val="21"/>
-                <w:szCs w:val="21"/>
-                <w:lang w:val="es-PE"/>
-              </w:rPr>
-            </w:pPr>
-            <w:r>
-              <w:rPr>
-                <w:rFonts w:eastAsia="Times New Roman" w:cs="Times New Roman" w:ascii="Times New Roman" w:hAnsi="Times New Roman"/>
-                <w:sz w:val="21"/>
-                <w:szCs w:val="21"/>
-                <w:lang w:val="es-PE"/>
-              </w:rPr>
-            </w:r>
-          </w:p>
-        </w:tc>
-        <w:tc>
-          <w:tcPr>
-            <w:tcW w:w="976" w:type="dxa"/>
+            <w:tcW w:w="1692" w:type="dxa"/>
+            <w:tcBorders>
+              <w:top w:val="single" w:sz="4" w:space="0" w:color="000000"/>
+              <w:left w:val="single" w:sz="4" w:space="0" w:color="000000"/>
+              <w:bottom w:val="single" w:sz="4" w:space="0" w:color="000000"/>
+              <w:right w:val="single" w:sz="4" w:space="0" w:color="000000"/>
+            </w:tcBorders>
+          </w:tcPr>
+          <w:p>
+            <w:pPr>
+              <w:pStyle w:val="Normal"/>
+              <w:widowControl w:val="false"/>
+              <w:rPr>
+                <w:rFonts w:ascii="Times New Roman" w:hAnsi="Times New Roman" w:eastAsia="Times New Roman" w:cs="Times New Roman"/>
+                <w:sz w:val="21"/>
+                <w:szCs w:val="21"/>
+                <w:lang w:val="es-PE"/>
+              </w:rPr>
+            </w:pPr>
+            <w:r>
+              <w:rPr>
+                <w:rFonts w:eastAsia="Times New Roman" w:cs="Times New Roman" w:ascii="Times New Roman" w:hAnsi="Times New Roman"/>
+                <w:sz w:val="21"/>
+                <w:szCs w:val="21"/>
+                <w:lang w:val="es-PE"/>
+              </w:rPr>
+            </w:r>
+          </w:p>
+        </w:tc>
+        <w:tc>
+          <w:tcPr>
+            <w:tcW w:w="977" w:type="dxa"/>
             <w:tcBorders>
               <w:top w:val="single" w:sz="4" w:space="0" w:color="000000"/>
               <w:left w:val="single" w:sz="4" w:space="0" w:color="000000"/>

</xml_diff>